<commit_message>
Nuevo Cuestionario para el caso Balanza Online
</commit_message>
<xml_diff>
--- a/Cuestionario_NaranjaDesign.docx
+++ b/Cuestionario_NaranjaDesign.docx
@@ -20,19 +20,31 @@
         <w:rPr>
           <w:lang w:val="es-ES"/>
         </w:rPr>
-        <w:t>Lima 2</w:t>
-      </w:r>
-      <w:r>
-        <w:rPr>
-          <w:lang w:val="es-ES"/>
-        </w:rPr>
-        <w:t>4</w:t>
-      </w:r>
-      <w:r>
-        <w:rPr>
-          <w:lang w:val="es-ES"/>
-        </w:rPr>
-        <w:t xml:space="preserve"> de agosto de 2011</w:t>
+        <w:t xml:space="preserve">Lima </w:t>
+      </w:r>
+      <w:r>
+        <w:rPr>
+          <w:lang w:val="es-ES"/>
+        </w:rPr>
+        <w:t>6</w:t>
+      </w:r>
+      <w:r>
+        <w:rPr>
+          <w:lang w:val="es-ES"/>
+        </w:rPr>
+        <w:t xml:space="preserve"> de </w:t>
+      </w:r>
+      <w:r>
+        <w:rPr>
+          <w:lang w:val="es-ES"/>
+        </w:rPr>
+        <w:t>Septiembre</w:t>
+      </w:r>
+      <w:r>
+        <w:rPr>
+          <w:lang w:val="es-ES"/>
+        </w:rPr>
+        <w:t xml:space="preserve"> de 2011</w:t>
       </w:r>
     </w:p>
     <w:p>
@@ -42,148 +54,141 @@
           <w:lang w:val="es-ES"/>
         </w:rPr>
       </w:pPr>
-      <w:proofErr w:type="spellStart"/>
-      <w:r>
-        <w:rPr>
-          <w:lang w:val="es-ES"/>
-        </w:rPr>
-        <w:t>Malpartida</w:t>
-      </w:r>
-      <w:proofErr w:type="spellEnd"/>
-      <w:r>
-        <w:rPr>
-          <w:lang w:val="es-ES"/>
-        </w:rPr>
-        <w:t xml:space="preserve"> Delgado David Alcides</w:t>
-      </w:r>
-      <w:r>
-        <w:rPr>
-          <w:lang w:val="es-ES"/>
-        </w:rPr>
-        <w:t xml:space="preserve"> </w:t>
-      </w:r>
-    </w:p>
-    <w:p>
-      <w:pPr>
-        <w:pStyle w:val="Direccindeldestinatario"/>
-        <w:rPr>
-          <w:b/>
-          <w:lang w:val="es-ES"/>
-        </w:rPr>
-      </w:pPr>
-      <w:r>
-        <w:rPr>
-          <w:b/>
-          <w:lang w:val="es-ES"/>
-        </w:rPr>
-        <w:t>Gerente General</w:t>
-      </w:r>
-    </w:p>
-    <w:p>
-      <w:pPr>
-        <w:pStyle w:val="Direccindeldestinatario"/>
-        <w:rPr>
-          <w:lang w:val="es-ES"/>
-        </w:rPr>
-      </w:pPr>
-      <w:proofErr w:type="spellStart"/>
-      <w:r>
-        <w:rPr>
-          <w:lang w:val="es-ES"/>
-        </w:rPr>
-        <w:t>Casazul</w:t>
-      </w:r>
-      <w:proofErr w:type="spellEnd"/>
-      <w:r>
-        <w:rPr>
-          <w:lang w:val="es-ES"/>
-        </w:rPr>
-        <w:t xml:space="preserve"> E.I.R.L.</w:t>
-      </w:r>
-    </w:p>
-    <w:p>
-      <w:pPr>
-        <w:pStyle w:val="Direccindeldestinatario"/>
-        <w:rPr>
-          <w:lang w:val="es-ES"/>
-        </w:rPr>
-      </w:pPr>
-      <w:r>
-        <w:rPr>
-          <w:rStyle w:val="apple-style-span"/>
+      <w:r>
+        <w:rPr>
           <w:rFonts w:ascii="Arial" w:hAnsi="Arial" w:cs="Arial"/>
           <w:color w:val="333333"/>
           <w:sz w:val="20"/>
           <w:szCs w:val="20"/>
-          <w:shd w:val="clear" w:color="auto" w:fill="FFFFFF"/>
-          <w:lang w:val="es-ES"/>
-        </w:rPr>
-        <w:t>Av.</w:t>
-      </w:r>
-      <w:r>
-        <w:rPr>
-          <w:rStyle w:val="apple-style-span"/>
+          <w:lang w:val="es-ES"/>
+        </w:rPr>
+        <w:t xml:space="preserve">Silvestre </w:t>
+      </w:r>
+      <w:proofErr w:type="spellStart"/>
+      <w:r>
+        <w:rPr>
           <w:rFonts w:ascii="Arial" w:hAnsi="Arial" w:cs="Arial"/>
           <w:color w:val="333333"/>
           <w:sz w:val="20"/>
           <w:szCs w:val="20"/>
-          <w:shd w:val="clear" w:color="auto" w:fill="FFFFFF"/>
-          <w:lang w:val="es-ES"/>
-        </w:rPr>
-        <w:t xml:space="preserve"> </w:t>
-      </w:r>
-      <w:proofErr w:type="spellStart"/>
-      <w:r>
-        <w:rPr>
-          <w:rStyle w:val="apple-style-span"/>
+          <w:lang w:val="es-ES"/>
+        </w:rPr>
+        <w:t>Huaman</w:t>
+      </w:r>
+      <w:proofErr w:type="spellEnd"/>
+      <w:r>
+        <w:rPr>
           <w:rFonts w:ascii="Arial" w:hAnsi="Arial" w:cs="Arial"/>
           <w:color w:val="333333"/>
           <w:sz w:val="20"/>
           <w:szCs w:val="20"/>
-          <w:shd w:val="clear" w:color="auto" w:fill="FFFFFF"/>
-          <w:lang w:val="es-ES"/>
-        </w:rPr>
-        <w:t>Caqueta</w:t>
-      </w:r>
-      <w:proofErr w:type="spellEnd"/>
-      <w:r>
-        <w:rPr>
-          <w:rStyle w:val="apple-style-span"/>
+          <w:lang w:val="es-ES"/>
+        </w:rPr>
+        <w:t xml:space="preserve"> Rafael Melquiades</w:t>
+      </w:r>
+      <w:r>
+        <w:rPr>
+          <w:lang w:val="es-ES"/>
+        </w:rPr>
+        <w:t xml:space="preserve"> </w:t>
+      </w:r>
+    </w:p>
+    <w:p>
+      <w:pPr>
+        <w:pStyle w:val="Direccindeldestinatario"/>
+        <w:rPr>
+          <w:b/>
+          <w:lang w:val="es-ES"/>
+        </w:rPr>
+      </w:pPr>
+      <w:r>
+        <w:rPr>
+          <w:b/>
+          <w:lang w:val="es-ES"/>
+        </w:rPr>
+        <w:t>Gerente General</w:t>
+      </w:r>
+    </w:p>
+    <w:p>
+      <w:pPr>
+        <w:pStyle w:val="Direccindeldestinatario"/>
+        <w:rPr>
+          <w:b/>
+          <w:lang w:val="es-ES"/>
+        </w:rPr>
+      </w:pPr>
+      <w:r>
+        <w:rPr>
           <w:rFonts w:ascii="Arial" w:hAnsi="Arial" w:cs="Arial"/>
           <w:color w:val="333333"/>
           <w:sz w:val="20"/>
           <w:szCs w:val="20"/>
-          <w:shd w:val="clear" w:color="auto" w:fill="FFFFFF"/>
-          <w:lang w:val="es-ES"/>
-        </w:rPr>
-        <w:t xml:space="preserve"> Nro. 1400 </w:t>
-      </w:r>
-      <w:proofErr w:type="spellStart"/>
-      <w:r>
-        <w:rPr>
-          <w:rStyle w:val="apple-style-span"/>
+          <w:lang w:val="es-ES"/>
+        </w:rPr>
+        <w:t xml:space="preserve">BALANZAS LEVIS SRLTDA </w:t>
+      </w:r>
+    </w:p>
+    <w:p>
+      <w:pPr>
+        <w:pStyle w:val="Direccindeldestinatario"/>
+        <w:rPr>
+          <w:lang w:val="es-ES"/>
+        </w:rPr>
+      </w:pPr>
+      <w:r>
+        <w:rPr>
           <w:rFonts w:ascii="Arial" w:hAnsi="Arial" w:cs="Arial"/>
           <w:color w:val="333333"/>
           <w:sz w:val="20"/>
           <w:szCs w:val="20"/>
-          <w:shd w:val="clear" w:color="auto" w:fill="FFFFFF"/>
-          <w:lang w:val="es-ES"/>
-        </w:rPr>
-        <w:t>Int</w:t>
-      </w:r>
-      <w:proofErr w:type="spellEnd"/>
-      <w:r>
-        <w:rPr>
-          <w:rStyle w:val="apple-style-span"/>
+          <w:lang w:val="es-ES"/>
+        </w:rPr>
+        <w:t xml:space="preserve">Jr. Manuel e </w:t>
+      </w:r>
+      <w:proofErr w:type="spellStart"/>
+      <w:r>
+        <w:rPr>
           <w:rFonts w:ascii="Arial" w:hAnsi="Arial" w:cs="Arial"/>
           <w:color w:val="333333"/>
           <w:sz w:val="20"/>
           <w:szCs w:val="20"/>
-          <w:shd w:val="clear" w:color="auto" w:fill="FFFFFF"/>
-          <w:lang w:val="es-ES"/>
-        </w:rPr>
-        <w:t>. 22</w:t>
-      </w:r>
+          <w:lang w:val="es-ES"/>
+        </w:rPr>
+        <w:t>Bonnemaison</w:t>
+      </w:r>
+      <w:proofErr w:type="spellEnd"/>
+      <w:r>
+        <w:rPr>
+          <w:rFonts w:ascii="Arial" w:hAnsi="Arial" w:cs="Arial"/>
+          <w:color w:val="333333"/>
+          <w:sz w:val="20"/>
+          <w:szCs w:val="20"/>
+          <w:lang w:val="es-ES"/>
+        </w:rPr>
+        <w:t xml:space="preserve"> Nro. 175</w:t>
+      </w:r>
+      <w:r>
+        <w:rPr>
+          <w:rFonts w:ascii="Arial" w:hAnsi="Arial" w:cs="Arial"/>
+          <w:color w:val="333333"/>
+          <w:sz w:val="20"/>
+          <w:szCs w:val="20"/>
+          <w:lang w:val="es-ES"/>
+        </w:rPr>
+        <w:t xml:space="preserve"> Urb. </w:t>
+      </w:r>
+      <w:proofErr w:type="spellStart"/>
+      <w:r>
+        <w:rPr>
+          <w:rFonts w:ascii="Arial" w:hAnsi="Arial" w:cs="Arial"/>
+          <w:color w:val="333333"/>
+          <w:sz w:val="20"/>
+          <w:szCs w:val="20"/>
+          <w:lang w:val="es-ES"/>
+        </w:rPr>
+        <w:t>Valdiviezo</w:t>
+      </w:r>
+      <w:proofErr w:type="spellEnd"/>
     </w:p>
     <w:p>
       <w:pPr>
@@ -192,14 +197,12 @@
           <w:lang w:val="es-ES"/>
         </w:rPr>
       </w:pPr>
-      <w:proofErr w:type="spellStart"/>
-      <w:r>
-        <w:rPr>
-          <w:lang w:val="es-ES"/>
-        </w:rPr>
-        <w:t>Rimac</w:t>
-      </w:r>
-      <w:proofErr w:type="spellEnd"/>
+      <w:r>
+        <w:rPr>
+          <w:lang w:val="es-ES"/>
+        </w:rPr>
+        <w:t>Ate</w:t>
+      </w:r>
       <w:r>
         <w:rPr>
           <w:lang w:val="es-ES"/>
@@ -335,51 +338,73 @@
         <w:rPr>
           <w:lang w:val="es-ES"/>
         </w:rPr>
-        <w:t xml:space="preserve">sacar el máximo partido de nuestros servicios. Si tiene preguntas, póngase en contacto con nosotros. Puede localizar a </w:t>
-      </w:r>
-      <w:r>
-        <w:rPr>
-          <w:lang w:val="es-ES"/>
-        </w:rPr>
-        <w:t xml:space="preserve">Kevin Marino </w:t>
-      </w:r>
-      <w:proofErr w:type="spellStart"/>
-      <w:r>
-        <w:rPr>
-          <w:lang w:val="es-ES"/>
-        </w:rPr>
-        <w:t>Ayuque</w:t>
-      </w:r>
-      <w:proofErr w:type="spellEnd"/>
-      <w:r>
-        <w:rPr>
-          <w:lang w:val="es-ES"/>
-        </w:rPr>
-        <w:t xml:space="preserve"> Arenas</w:t>
-      </w:r>
-      <w:r>
-        <w:rPr>
-          <w:lang w:val="es-ES"/>
-        </w:rPr>
-        <w:t xml:space="preserve">, </w:t>
-      </w:r>
-      <w:r>
-        <w:rPr>
-          <w:lang w:val="es-ES"/>
-        </w:rPr>
-        <w:t>jefe de producción</w:t>
-      </w:r>
-      <w:r>
-        <w:rPr>
-          <w:lang w:val="es-ES"/>
-        </w:rPr>
-        <w:t>, en el</w:t>
-      </w:r>
-      <w:r>
-        <w:rPr>
-          <w:lang w:val="es-ES"/>
-        </w:rPr>
-        <w:t xml:space="preserve"> número telefónico que se encuentra a pie de página</w:t>
+        <w:t xml:space="preserve">sacar el máximo partido de nuestros servicios. Si tiene preguntas, </w:t>
+      </w:r>
+      <w:r>
+        <w:rPr>
+          <w:lang w:val="es-ES"/>
+        </w:rPr>
+        <w:t>no dude en ponerse en</w:t>
+      </w:r>
+      <w:r>
+        <w:rPr>
+          <w:lang w:val="es-ES"/>
+        </w:rPr>
+        <w:t xml:space="preserve"> contac</w:t>
+      </w:r>
+      <w:r>
+        <w:rPr>
+          <w:lang w:val="es-ES"/>
+        </w:rPr>
+        <w:t>to con nosotros.</w:t>
+      </w:r>
+      <w:r>
+        <w:rPr>
+          <w:lang w:val="es-ES"/>
+        </w:rPr>
+        <w:t xml:space="preserve"> T</w:t>
+      </w:r>
+      <w:r>
+        <w:rPr>
+          <w:lang w:val="es-ES"/>
+        </w:rPr>
+        <w:t>e</w:t>
+      </w:r>
+      <w:r>
+        <w:rPr>
+          <w:lang w:val="es-ES"/>
+        </w:rPr>
+        <w:t>nga</w:t>
+      </w:r>
+      <w:r>
+        <w:rPr>
+          <w:lang w:val="es-ES"/>
+        </w:rPr>
+        <w:t xml:space="preserve"> en cuenta que esperamos </w:t>
+      </w:r>
+      <w:r>
+        <w:rPr>
+          <w:lang w:val="es-ES"/>
+        </w:rPr>
+        <w:t>su pronta respuesta a este docu</w:t>
+      </w:r>
+      <w:r>
+        <w:rPr>
+          <w:lang w:val="es-ES"/>
+        </w:rPr>
+        <w:t>mento</w:t>
+      </w:r>
+      <w:r>
+        <w:rPr>
+          <w:lang w:val="es-ES"/>
+        </w:rPr>
+        <w:t xml:space="preserve"> </w:t>
+      </w:r>
+      <w:r>
+        <w:rPr>
+          <w:lang w:val="es-ES"/>
+        </w:rPr>
+        <w:t>así que si es menester contactarnos no dude en hacerlo así podremos clarificar cualquier duda con respecto a las preguntas del cuestionario ya antes mencionadas</w:t>
       </w:r>
       <w:r>
         <w:rPr>
@@ -387,71 +412,38 @@
         </w:rPr>
         <w:t>.</w:t>
       </w:r>
+    </w:p>
+    <w:p>
+      <w:pPr>
+        <w:pStyle w:val="Textoindependiente"/>
+        <w:jc w:val="both"/>
+        <w:rPr>
+          <w:lang w:val="es-ES"/>
+        </w:rPr>
+      </w:pPr>
+      <w:r>
+        <w:rPr>
+          <w:lang w:val="es-ES"/>
+        </w:rPr>
+        <w:tab/>
+      </w:r>
+      <w:r>
+        <w:rPr>
+          <w:lang w:val="es-ES"/>
+        </w:rPr>
+        <w:t>Si sus necesidades</w:t>
+      </w:r>
       <w:r>
         <w:rPr>
           <w:lang w:val="es-ES"/>
         </w:rPr>
         <w:t xml:space="preserve"> </w:t>
       </w:r>
-      <w:proofErr w:type="spellStart"/>
-      <w:r>
-        <w:rPr>
-          <w:lang w:val="es-ES"/>
-        </w:rPr>
-        <w:t>T</w:t>
-      </w:r>
-      <w:r>
-        <w:rPr>
-          <w:lang w:val="es-ES"/>
-        </w:rPr>
-        <w:t>énga</w:t>
-      </w:r>
-      <w:proofErr w:type="spellEnd"/>
-      <w:r>
-        <w:rPr>
-          <w:lang w:val="es-ES"/>
-        </w:rPr>
-        <w:t xml:space="preserve"> en cuenta que esperamos su pronta respuesta a este </w:t>
-      </w:r>
-      <w:proofErr w:type="spellStart"/>
-      <w:r>
-        <w:rPr>
-          <w:lang w:val="es-ES"/>
-        </w:rPr>
-        <w:t>docuimentoasí</w:t>
-      </w:r>
-      <w:proofErr w:type="spellEnd"/>
-      <w:r>
-        <w:rPr>
-          <w:lang w:val="es-ES"/>
-        </w:rPr>
-        <w:t xml:space="preserve"> que si es menester contactarnos no dude en hacerlo así podremos clarificar cualquier duda con respecto a las preguntas del cuestionario ya antes mencionadas</w:t>
-      </w:r>
-      <w:r>
-        <w:rPr>
-          <w:lang w:val="es-ES"/>
-        </w:rPr>
-        <w:t>.</w:t>
-      </w:r>
-    </w:p>
-    <w:p>
-      <w:pPr>
-        <w:pStyle w:val="Textoindependiente"/>
-        <w:rPr>
-          <w:lang w:val="es-ES"/>
-        </w:rPr>
-      </w:pPr>
-      <w:r>
-        <w:rPr>
-          <w:lang w:val="es-ES"/>
-        </w:rPr>
-        <w:tab/>
-      </w:r>
-      <w:r>
-        <w:rPr>
-          <w:lang w:val="es-ES"/>
-        </w:rPr>
-        <w:t>Si sus necesidades cambian, no dude en hacérnoslo saber para que las evaluemos y le ofrezcamos los servicios pertinentes con el fin de alcanzar los nuevos objetivos.</w:t>
+      <w:r>
+        <w:rPr>
+          <w:lang w:val="es-ES"/>
+        </w:rPr>
+        <w:t>cambian, no dude en hacérnoslo saber para que las evaluemos y le ofrezcamos los servicios pertinentes con el fin de alcanzar los nuevos objetivos.</w:t>
       </w:r>
       <w:r>
         <w:rPr>
@@ -545,6 +537,14 @@
         </w:rPr>
         <w:t>Coordinador de Proyectos</w:t>
       </w:r>
+    </w:p>
+    <w:p>
+      <w:pPr>
+        <w:pStyle w:val="ccDatosadjuntos"/>
+        <w:rPr>
+          <w:lang w:val="es-ES"/>
+        </w:rPr>
+      </w:pPr>
     </w:p>
     <w:p>
       <w:pPr>
@@ -645,7 +645,35 @@
           <w:rFonts w:ascii="Verdana" w:hAnsi="Verdana"/>
           <w:lang w:val="es-ES"/>
         </w:rPr>
-        <w:t>¿A qué desearía que se enfoque la web con respecto a la actividad a la cual se dedica su empresa?</w:t>
+        <w:t xml:space="preserve">¿A qué desearía que se enfoque </w:t>
+      </w:r>
+      <w:r>
+        <w:rPr>
+          <w:rFonts w:ascii="Verdana" w:hAnsi="Verdana"/>
+          <w:lang w:val="es-ES"/>
+        </w:rPr>
+        <w:t xml:space="preserve">principalmente </w:t>
+      </w:r>
+      <w:r>
+        <w:rPr>
+          <w:rFonts w:ascii="Verdana" w:hAnsi="Verdana"/>
+          <w:lang w:val="es-ES"/>
+        </w:rPr>
+        <w:t>la web con respecto a la actividad a la cual se dedica su empresa</w:t>
+      </w:r>
+      <w:r>
+        <w:rPr>
+          <w:rFonts w:ascii="Verdana" w:hAnsi="Verdana"/>
+          <w:lang w:val="es-ES"/>
+        </w:rPr>
+        <w:t>, comercialización o marketing</w:t>
+      </w:r>
+      <w:r>
+        <w:rPr>
+          <w:rFonts w:ascii="Verdana" w:hAnsi="Verdana"/>
+          <w:lang w:val="es-ES"/>
+        </w:rPr>
+        <w:t>?</w:t>
       </w:r>
     </w:p>
     <w:p>
@@ -701,7 +729,14 @@
           <w:rFonts w:ascii="Verdana" w:hAnsi="Verdana"/>
           <w:lang w:val="es-ES"/>
         </w:rPr>
-        <w:t>¿Qué productos o servicios los cuales ofrece su empresa le gustaría que promocione la página?</w:t>
+        <w:t>¿Le gustaría exhibir todos los productos que ofrece en la página web</w:t>
+      </w:r>
+      <w:r>
+        <w:rPr>
+          <w:rFonts w:ascii="Verdana" w:hAnsi="Verdana"/>
+          <w:lang w:val="es-ES"/>
+        </w:rPr>
+        <w:t>?</w:t>
       </w:r>
     </w:p>
     <w:p>
@@ -723,13 +758,42 @@
           <w:lang w:val="es-ES"/>
         </w:rPr>
         <w:tab/>
-      </w:r>
-      <w:r>
-        <w:rPr>
-          <w:rFonts w:ascii="Verdana" w:hAnsi="Verdana"/>
-          <w:lang w:val="es-ES"/>
-        </w:rPr>
-        <w:t>¿Desearían poder publicar mediante la página boletines internos para sus trabajadores?</w:t>
+        <w:t xml:space="preserve">De ser afirmativa la respuesta anterior </w:t>
+      </w:r>
+      <w:r>
+        <w:rPr>
+          <w:rFonts w:ascii="Verdana" w:hAnsi="Verdana"/>
+          <w:lang w:val="es-ES"/>
+        </w:rPr>
+        <w:t>¿</w:t>
+      </w:r>
+      <w:r>
+        <w:rPr>
+          <w:rFonts w:ascii="Verdana" w:hAnsi="Verdana"/>
+          <w:lang w:val="es-ES"/>
+        </w:rPr>
+        <w:t xml:space="preserve">Cuántos </w:t>
+      </w:r>
+      <w:r>
+        <w:rPr>
+          <w:rFonts w:ascii="Verdana" w:hAnsi="Verdana"/>
+          <w:lang w:val="es-ES"/>
+        </w:rPr>
+        <w:t xml:space="preserve">tipos de </w:t>
+      </w:r>
+      <w:r>
+        <w:rPr>
+          <w:rFonts w:ascii="Verdana" w:hAnsi="Verdana"/>
+          <w:lang w:val="es-ES"/>
+        </w:rPr>
+        <w:t>balanzas o maquinas para raspadillas ofrece y cuáles son sus marcas</w:t>
+      </w:r>
+      <w:r>
+        <w:rPr>
+          <w:rFonts w:ascii="Verdana" w:hAnsi="Verdana"/>
+          <w:lang w:val="es-ES"/>
+        </w:rPr>
+        <w:t>?</w:t>
       </w:r>
     </w:p>
     <w:p>
@@ -751,13 +815,7 @@
           <w:lang w:val="es-ES"/>
         </w:rPr>
         <w:tab/>
-      </w:r>
-      <w:r>
-        <w:rPr>
-          <w:rFonts w:ascii="Verdana" w:hAnsi="Verdana"/>
-          <w:lang w:val="es-ES"/>
-        </w:rPr>
-        <w:t>¿Ha tenido o tiene su empresa algún espacio online cómo alguna red social, blog, entre otros?</w:t>
+        <w:t>¿Desearía vender sus productos por la página web o solo exhibirlos?</w:t>
       </w:r>
     </w:p>
     <w:p>
@@ -785,7 +843,7 @@
           <w:rFonts w:ascii="Verdana" w:hAnsi="Verdana"/>
           <w:lang w:val="es-ES"/>
         </w:rPr>
-        <w:t>¿Constan con un área, departamento o encargado del área de Marketing o Publicidad?</w:t>
+        <w:t>¿Desearían poder publicar mediante la página boletines internos para sus trabajadores?</w:t>
       </w:r>
     </w:p>
     <w:p>
@@ -813,7 +871,7 @@
           <w:rFonts w:ascii="Verdana" w:hAnsi="Verdana"/>
           <w:lang w:val="es-ES"/>
         </w:rPr>
-        <w:t>¿Su empresa consta de un logo? De no ser así ¿Desearía que le presupuestemos la creación de uno?</w:t>
+        <w:t>¿Ha tenido o tiene su empresa algún espacio online cómo alguna red social, blog, entre otros?</w:t>
       </w:r>
     </w:p>
     <w:p>
@@ -841,14 +899,7 @@
           <w:rFonts w:ascii="Verdana" w:hAnsi="Verdana"/>
           <w:lang w:val="es-ES"/>
         </w:rPr>
-        <w:t>¿Cuál es la finalidad de su página web para con el mercado que ya tiene</w:t>
-      </w:r>
-      <w:r>
-        <w:rPr>
-          <w:rFonts w:ascii="Verdana" w:hAnsi="Verdana"/>
-          <w:lang w:val="es-ES"/>
-        </w:rPr>
-        <w:t xml:space="preserve">? </w:t>
+        <w:t>¿Constan con un área, departamento o encargado del área de Marketing o Publicidad?</w:t>
       </w:r>
     </w:p>
     <w:p>
@@ -869,23 +920,7 @@
           <w:rFonts w:ascii="Verdana" w:hAnsi="Verdana"/>
           <w:lang w:val="es-ES"/>
         </w:rPr>
-        <w:t xml:space="preserve">¿Desearía que añadamos alguna información de su empresa (dirección, historia, </w:t>
-      </w:r>
-      <w:proofErr w:type="spellStart"/>
-      <w:r>
-        <w:rPr>
-          <w:rFonts w:ascii="Verdana" w:hAnsi="Verdana"/>
-          <w:lang w:val="es-ES"/>
-        </w:rPr>
-        <w:t>etc</w:t>
-      </w:r>
-      <w:proofErr w:type="spellEnd"/>
-      <w:r>
-        <w:rPr>
-          <w:rFonts w:ascii="Verdana" w:hAnsi="Verdana"/>
-          <w:lang w:val="es-ES"/>
-        </w:rPr>
-        <w:t>) a la página web?</w:t>
+        <w:t>¿Su empresa consta de un logo? De no ser así ¿Desearía que le presupuestemos la creación de uno?</w:t>
       </w:r>
     </w:p>
     <w:p>
@@ -906,21 +941,14 @@
           <w:rFonts w:ascii="Verdana" w:hAnsi="Verdana"/>
           <w:lang w:val="es-ES"/>
         </w:rPr>
-        <w:t>¿Desea interactuar con los visitantes mediante formularios internos o mediante mensajes a su correo</w:t>
-      </w:r>
-      <w:r>
-        <w:rPr>
-          <w:rFonts w:ascii="Verdana" w:hAnsi="Verdana"/>
-          <w:lang w:val="es-ES"/>
-        </w:rPr>
-        <w:t>?</w:t>
-      </w:r>
-      <w:r>
-        <w:rPr>
-          <w:rFonts w:ascii="Verdana" w:hAnsi="Verdana"/>
-          <w:lang w:val="es-ES"/>
-        </w:rPr>
-        <w:t xml:space="preserve"> De ser así ¿Cómo le gustaría poder llegar a ellos?</w:t>
+        <w:t>¿Cuál es la finalidad de su página web para con el mercado que ya tiene</w:t>
+      </w:r>
+      <w:r>
+        <w:rPr>
+          <w:rFonts w:ascii="Verdana" w:hAnsi="Verdana"/>
+          <w:lang w:val="es-ES"/>
+        </w:rPr>
+        <w:t xml:space="preserve">? </w:t>
       </w:r>
     </w:p>
     <w:p>
@@ -941,7 +969,23 @@
           <w:rFonts w:ascii="Verdana" w:hAnsi="Verdana"/>
           <w:lang w:val="es-ES"/>
         </w:rPr>
-        <w:t>¿Desea almacenar datos personales o sugerencias de la gente que ingrese a su página? De ser así ¿Cómo le gustaría que se realice este proceso?</w:t>
+        <w:t xml:space="preserve">¿Desearía que añadamos alguna información de su empresa (dirección, historia, </w:t>
+      </w:r>
+      <w:proofErr w:type="spellStart"/>
+      <w:r>
+        <w:rPr>
+          <w:rFonts w:ascii="Verdana" w:hAnsi="Verdana"/>
+          <w:lang w:val="es-ES"/>
+        </w:rPr>
+        <w:t>etc</w:t>
+      </w:r>
+      <w:proofErr w:type="spellEnd"/>
+      <w:r>
+        <w:rPr>
+          <w:rFonts w:ascii="Verdana" w:hAnsi="Verdana"/>
+          <w:lang w:val="es-ES"/>
+        </w:rPr>
+        <w:t>) a la página web?</w:t>
       </w:r>
     </w:p>
     <w:p>
@@ -962,21 +1006,14 @@
           <w:rFonts w:ascii="Verdana" w:hAnsi="Verdana"/>
           <w:lang w:val="es-ES"/>
         </w:rPr>
-        <w:t>¿Desearía que se adjunte a la página web imá</w:t>
-      </w:r>
-      <w:r>
-        <w:rPr>
-          <w:rFonts w:ascii="Verdana" w:hAnsi="Verdana"/>
-          <w:lang w:val="es-ES"/>
-        </w:rPr>
-        <w:t>genes o videos de la empresa y productos?</w:t>
-      </w:r>
-      <w:r>
-        <w:rPr>
-          <w:rFonts w:ascii="Verdana" w:hAnsi="Verdana"/>
-          <w:lang w:val="es-ES"/>
-        </w:rPr>
-        <w:t xml:space="preserve"> De ser así ¿Consta con dicho material en formato digital o físico?</w:t>
+        <w:t>¿Desea interactuar con los visitantes mediante formularios internos o mediante mensajes a su correo</w:t>
+      </w:r>
+      <w:r>
+        <w:rPr>
+          <w:rFonts w:ascii="Verdana" w:hAnsi="Verdana"/>
+          <w:lang w:val="es-ES"/>
+        </w:rPr>
+        <w:t>?</w:t>
       </w:r>
     </w:p>
     <w:p>
@@ -997,21 +1034,14 @@
           <w:rFonts w:ascii="Verdana" w:hAnsi="Verdana"/>
           <w:lang w:val="es-ES"/>
         </w:rPr>
-        <w:t xml:space="preserve">¿Cuál es el tiempo </w:t>
-      </w:r>
-      <w:r>
-        <w:rPr>
-          <w:rFonts w:ascii="Verdana" w:hAnsi="Verdana"/>
-          <w:lang w:val="es-ES"/>
-        </w:rPr>
-        <w:t>máximo con el que ustedes cuentan para la finalización de la implementación de la página</w:t>
-      </w:r>
-      <w:r>
-        <w:rPr>
-          <w:rFonts w:ascii="Verdana" w:hAnsi="Verdana"/>
-          <w:lang w:val="es-ES"/>
-        </w:rPr>
-        <w:t>?</w:t>
+        <w:t>¿Desea almacenar datos personales o sugerencias de la gente que ingrese a su p</w:t>
+      </w:r>
+      <w:r>
+        <w:rPr>
+          <w:rFonts w:ascii="Verdana" w:hAnsi="Verdana"/>
+          <w:lang w:val="es-ES"/>
+        </w:rPr>
+        <w:t xml:space="preserve">ágina? </w:t>
       </w:r>
     </w:p>
     <w:p>
@@ -1032,7 +1062,21 @@
           <w:rFonts w:ascii="Verdana" w:hAnsi="Verdana"/>
           <w:lang w:val="es-ES"/>
         </w:rPr>
-        <w:t>Durante el periodo de construcción de la página ¿Desearía que se visualice algún mensaje ya en esa dirección web?</w:t>
+        <w:t>¿Desearía que se adjunte a la página web imá</w:t>
+      </w:r>
+      <w:r>
+        <w:rPr>
+          <w:rFonts w:ascii="Verdana" w:hAnsi="Verdana"/>
+          <w:lang w:val="es-ES"/>
+        </w:rPr>
+        <w:t>genes o videos de la empresa y productos?</w:t>
+      </w:r>
+      <w:r>
+        <w:rPr>
+          <w:rFonts w:ascii="Verdana" w:hAnsi="Verdana"/>
+          <w:lang w:val="es-ES"/>
+        </w:rPr>
+        <w:t xml:space="preserve"> De ser así ¿Consta con dicho material en formato digital o físico?</w:t>
       </w:r>
     </w:p>
     <w:p>
@@ -1054,7 +1098,49 @@
           <w:lang w:val="es-ES"/>
         </w:rPr>
         <w:lastRenderedPageBreak/>
-        <w:t>¿Desearía que se le informe periódicamente el avance del proceso de implementación de la página web? De ser así ¿Con cuánta frecuencia le gustaría que sea este proceso?</w:t>
+        <w:t xml:space="preserve">¿Cuál es el tiempo </w:t>
+      </w:r>
+      <w:r>
+        <w:rPr>
+          <w:rFonts w:ascii="Verdana" w:hAnsi="Verdana"/>
+          <w:lang w:val="es-ES"/>
+        </w:rPr>
+        <w:t xml:space="preserve">máximo </w:t>
+      </w:r>
+      <w:r>
+        <w:rPr>
+          <w:rFonts w:ascii="Verdana" w:hAnsi="Verdana"/>
+          <w:lang w:val="es-ES"/>
+        </w:rPr>
+        <w:t>en</w:t>
+      </w:r>
+      <w:r>
+        <w:rPr>
+          <w:rFonts w:ascii="Verdana" w:hAnsi="Verdana"/>
+          <w:lang w:val="es-ES"/>
+        </w:rPr>
+        <w:t xml:space="preserve"> el que ustedes </w:t>
+      </w:r>
+      <w:r>
+        <w:rPr>
+          <w:rFonts w:ascii="Verdana" w:hAnsi="Verdana"/>
+          <w:lang w:val="es-ES"/>
+        </w:rPr>
+        <w:t>esperan</w:t>
+      </w:r>
+      <w:r>
+        <w:rPr>
+          <w:rFonts w:ascii="Verdana" w:hAnsi="Verdana"/>
+          <w:lang w:val="es-ES"/>
+        </w:rPr>
+        <w:t xml:space="preserve"> la finalización de la implementación de la página</w:t>
+      </w:r>
+      <w:r>
+        <w:rPr>
+          <w:rFonts w:ascii="Verdana" w:hAnsi="Verdana"/>
+          <w:lang w:val="es-ES"/>
+        </w:rPr>
+        <w:t>?</w:t>
       </w:r>
     </w:p>
     <w:p>
@@ -1075,6 +1161,48 @@
           <w:rFonts w:ascii="Verdana" w:hAnsi="Verdana"/>
           <w:lang w:val="es-ES"/>
         </w:rPr>
+        <w:t>Durante el periodo de construcción de la página ¿Desearía que se visualice algún mensaje ya en esa dirección web?</w:t>
+      </w:r>
+    </w:p>
+    <w:p>
+      <w:pPr>
+        <w:pStyle w:val="Prrafodelista"/>
+        <w:numPr>
+          <w:ilvl w:val="0"/>
+          <w:numId w:val="1"/>
+        </w:numPr>
+        <w:jc w:val="both"/>
+        <w:rPr>
+          <w:rFonts w:ascii="Verdana" w:hAnsi="Verdana"/>
+          <w:lang w:val="es-ES"/>
+        </w:rPr>
+      </w:pPr>
+      <w:r>
+        <w:rPr>
+          <w:rFonts w:ascii="Verdana" w:hAnsi="Verdana"/>
+          <w:lang w:val="es-ES"/>
+        </w:rPr>
+        <w:t>¿Desearía que se le informe periódicamente el avance del proceso de implementación de la página web? De ser así ¿Con cuánta frecuencia le gustaría que sea este proceso?</w:t>
+      </w:r>
+    </w:p>
+    <w:p>
+      <w:pPr>
+        <w:pStyle w:val="Prrafodelista"/>
+        <w:numPr>
+          <w:ilvl w:val="0"/>
+          <w:numId w:val="1"/>
+        </w:numPr>
+        <w:jc w:val="both"/>
+        <w:rPr>
+          <w:rFonts w:ascii="Verdana" w:hAnsi="Verdana"/>
+          <w:lang w:val="es-ES"/>
+        </w:rPr>
+      </w:pPr>
+      <w:r>
+        <w:rPr>
+          <w:rFonts w:ascii="Verdana" w:hAnsi="Verdana"/>
+          <w:lang w:val="es-ES"/>
+        </w:rPr>
         <w:t>¿Desearía que le brindemos un servicio de mantenimiento periódico a la página web una vez implementada?</w:t>
       </w:r>
     </w:p>
@@ -1267,39 +1395,10 @@
           <w:lang w:val="es-ES"/>
         </w:rPr>
       </w:pPr>
-    </w:p>
-    <w:p>
-      <w:pPr>
-        <w:ind w:left="360"/>
-        <w:jc w:val="both"/>
-        <w:rPr>
-          <w:rFonts w:ascii="Verdana" w:hAnsi="Verdana"/>
-          <w:lang w:val="es-ES"/>
-        </w:rPr>
-      </w:pPr>
-    </w:p>
-    <w:p>
-      <w:pPr>
-        <w:ind w:left="360"/>
-        <w:jc w:val="both"/>
-        <w:rPr>
-          <w:rFonts w:ascii="Verdana" w:hAnsi="Verdana"/>
-          <w:lang w:val="es-ES"/>
-        </w:rPr>
-      </w:pPr>
-    </w:p>
-    <w:p>
-      <w:pPr>
-        <w:ind w:left="360"/>
-        <w:jc w:val="both"/>
-        <w:rPr>
-          <w:rFonts w:ascii="Verdana" w:hAnsi="Verdana"/>
-          <w:lang w:val="es-ES"/>
-        </w:rPr>
-      </w:pPr>
       <w:r>
         <w:rPr>
           <w:noProof/>
+          <w:lang w:val="es-ES" w:eastAsia="es-ES"/>
         </w:rPr>
         <w:lastRenderedPageBreak/>
         <w:drawing>
@@ -1737,9 +1836,9 @@
           <w:color w:val="E36C0A" w:themeColor="accent6" w:themeShade="BF"/>
           <w:sz w:val="32"/>
           <w:szCs w:val="32"/>
-        </w:rPr>
-      </w:pPr>
-      <w:proofErr w:type="spellStart"/>
+          <w:lang w:val="es-ES"/>
+        </w:rPr>
+      </w:pPr>
       <w:r>
         <w:rPr>
           <w:rFonts w:ascii="Arial" w:hAnsi="Arial" w:cs="Arial"/>
@@ -1747,10 +1846,11 @@
           <w:color w:val="E36C0A" w:themeColor="accent6" w:themeShade="BF"/>
           <w:sz w:val="32"/>
           <w:szCs w:val="32"/>
-        </w:rPr>
-        <w:t>Naranja</w:t>
-      </w:r>
-      <w:proofErr w:type="spellEnd"/>
+          <w:lang w:val="es-ES"/>
+        </w:rPr>
+        <w:t xml:space="preserve">Naranja </w:t>
+      </w:r>
+      <w:proofErr w:type="spellStart"/>
       <w:r>
         <w:rPr>
           <w:rFonts w:ascii="Arial" w:hAnsi="Arial" w:cs="Arial"/>
@@ -1758,9 +1858,11 @@
           <w:color w:val="E36C0A" w:themeColor="accent6" w:themeShade="BF"/>
           <w:sz w:val="32"/>
           <w:szCs w:val="32"/>
-        </w:rPr>
-        <w:t xml:space="preserve"> Design</w:t>
-      </w:r>
+          <w:lang w:val="es-ES"/>
+        </w:rPr>
+        <w:t>Design</w:t>
+      </w:r>
+      <w:proofErr w:type="spellEnd"/>
     </w:p>
     <w:p>
       <w:pPr>
@@ -1769,6 +1871,7 @@
           <w:b/>
           <w:sz w:val="32"/>
           <w:szCs w:val="32"/>
+          <w:lang w:val="es-ES"/>
         </w:rPr>
       </w:pPr>
     </w:p>
@@ -1780,26 +1883,25 @@
         <w:rPr>
           <w:rFonts w:ascii="Arial" w:hAnsi="Arial" w:cs="Arial"/>
           <w:sz w:val="22"/>
+          <w:lang w:val="es-ES"/>
         </w:rPr>
       </w:pPr>
       <w:r>
         <w:rPr>
           <w:rFonts w:ascii="Arial" w:hAnsi="Arial" w:cs="Arial"/>
           <w:sz w:val="22"/>
-        </w:rPr>
-        <w:t xml:space="preserve">Lima – </w:t>
-      </w:r>
-      <w:proofErr w:type="spellStart"/>
-      <w:r>
-        <w:rPr>
-          <w:rFonts w:ascii="Arial" w:hAnsi="Arial" w:cs="Arial"/>
-          <w:sz w:val="22"/>
-        </w:rPr>
-        <w:t>Perú</w:t>
-      </w:r>
-      <w:proofErr w:type="spellEnd"/>
-    </w:p>
-    <w:p/>
+          <w:lang w:val="es-ES"/>
+        </w:rPr>
+        <w:t>Lima – Perú</w:t>
+      </w:r>
+    </w:p>
+    <w:p>
+      <w:pPr>
+        <w:rPr>
+          <w:lang w:val="es-ES"/>
+        </w:rPr>
+      </w:pPr>
+    </w:p>
     <w:p>
       <w:pPr>
         <w:widowControl w:val="0"/>
@@ -1811,6 +1913,7 @@
           <w:color w:val="0070C0"/>
           <w:sz w:val="20"/>
           <w:szCs w:val="22"/>
+          <w:lang w:val="es-ES"/>
         </w:rPr>
       </w:pPr>
       <w:r>
@@ -1818,6 +1921,7 @@
           <w:rFonts w:ascii="Arial" w:hAnsi="Arial" w:cs="Arial"/>
           <w:bCs/>
           <w:sz w:val="28"/>
+          <w:lang w:val="es-ES"/>
         </w:rPr>
         <w:t>2011</w:t>
       </w:r>
@@ -1905,7 +2009,31 @@
       <w:rPr>
         <w:lang w:val="es-ES"/>
       </w:rPr>
-      <w:t xml:space="preserve">368 1366 </w:t>
+      <w:t>3</w:t>
+    </w:r>
+    <w:r>
+      <w:rPr>
+        <w:lang w:val="es-ES"/>
+      </w:rPr>
+      <w:t>49</w:t>
+    </w:r>
+    <w:r>
+      <w:rPr>
+        <w:lang w:val="es-ES"/>
+      </w:rPr>
+      <w:t xml:space="preserve"> </w:t>
+    </w:r>
+    <w:r>
+      <w:rPr>
+        <w:lang w:val="es-ES"/>
+      </w:rPr>
+      <w:t>4501</w:t>
+    </w:r>
+    <w:r>
+      <w:rPr>
+        <w:lang w:val="es-ES"/>
+      </w:rPr>
+      <w:t xml:space="preserve"> </w:t>
     </w:r>
   </w:p>
 </w:ftr>
@@ -1950,7 +2078,31 @@
       <w:rPr>
         <w:lang w:val="es-ES"/>
       </w:rPr>
-      <w:t xml:space="preserve">368 1366 </w:t>
+      <w:t>3</w:t>
+    </w:r>
+    <w:r>
+      <w:rPr>
+        <w:lang w:val="es-ES"/>
+      </w:rPr>
+      <w:t>49</w:t>
+    </w:r>
+    <w:r>
+      <w:rPr>
+        <w:lang w:val="es-ES"/>
+      </w:rPr>
+      <w:t xml:space="preserve"> </w:t>
+    </w:r>
+    <w:r>
+      <w:rPr>
+        <w:lang w:val="es-ES"/>
+      </w:rPr>
+      <w:t>4501</w:t>
+    </w:r>
+    <w:r>
+      <w:rPr>
+        <w:lang w:val="es-ES"/>
+      </w:rPr>
+      <w:t xml:space="preserve"> </w:t>
     </w:r>
   </w:p>
 </w:ftr>
@@ -2241,6 +2393,155 @@
 <file path=word/numbering.xml><?xml version="1.0" encoding="utf-8"?>
 <w:numbering xmlns:ve="http://schemas.openxmlformats.org/markup-compatibility/2006" xmlns:o="urn:schemas-microsoft-com:office:office" xmlns:r="http://schemas.openxmlformats.org/officeDocument/2006/relationships" xmlns:m="http://schemas.openxmlformats.org/officeDocument/2006/math" xmlns:v="urn:schemas-microsoft-com:vml" xmlns:wp="http://schemas.openxmlformats.org/drawingml/2006/wordprocessingDrawing" xmlns:w10="urn:schemas-microsoft-com:office:word" xmlns:w="http://schemas.openxmlformats.org/wordprocessingml/2006/main" xmlns:wne="http://schemas.microsoft.com/office/word/2006/wordml">
   <w:abstractNum w:abstractNumId="0">
+    <w:nsid w:val="4DA03EB7"/>
+    <w:multiLevelType w:val="multilevel"/>
+    <w:tmpl w:val="62EA1342"/>
+    <w:lvl w:ilvl="0">
+      <w:start w:val="1"/>
+      <w:numFmt w:val="bullet"/>
+      <w:lvlText w:val=""/>
+      <w:lvlJc w:val="left"/>
+      <w:pPr>
+        <w:tabs>
+          <w:tab w:val="num" w:pos="720"/>
+        </w:tabs>
+        <w:ind w:left="720" w:hanging="360"/>
+      </w:pPr>
+      <w:rPr>
+        <w:rFonts w:ascii="Symbol" w:hAnsi="Symbol" w:hint="default"/>
+        <w:sz w:val="20"/>
+      </w:rPr>
+    </w:lvl>
+    <w:lvl w:ilvl="1" w:tentative="1">
+      <w:start w:val="1"/>
+      <w:numFmt w:val="bullet"/>
+      <w:lvlText w:val="o"/>
+      <w:lvlJc w:val="left"/>
+      <w:pPr>
+        <w:tabs>
+          <w:tab w:val="num" w:pos="1440"/>
+        </w:tabs>
+        <w:ind w:left="1440" w:hanging="360"/>
+      </w:pPr>
+      <w:rPr>
+        <w:rFonts w:ascii="Courier New" w:hAnsi="Courier New" w:hint="default"/>
+        <w:sz w:val="20"/>
+      </w:rPr>
+    </w:lvl>
+    <w:lvl w:ilvl="2" w:tentative="1">
+      <w:start w:val="1"/>
+      <w:numFmt w:val="bullet"/>
+      <w:lvlText w:val=""/>
+      <w:lvlJc w:val="left"/>
+      <w:pPr>
+        <w:tabs>
+          <w:tab w:val="num" w:pos="2160"/>
+        </w:tabs>
+        <w:ind w:left="2160" w:hanging="360"/>
+      </w:pPr>
+      <w:rPr>
+        <w:rFonts w:ascii="Wingdings" w:hAnsi="Wingdings" w:hint="default"/>
+        <w:sz w:val="20"/>
+      </w:rPr>
+    </w:lvl>
+    <w:lvl w:ilvl="3" w:tentative="1">
+      <w:start w:val="1"/>
+      <w:numFmt w:val="bullet"/>
+      <w:lvlText w:val=""/>
+      <w:lvlJc w:val="left"/>
+      <w:pPr>
+        <w:tabs>
+          <w:tab w:val="num" w:pos="2880"/>
+        </w:tabs>
+        <w:ind w:left="2880" w:hanging="360"/>
+      </w:pPr>
+      <w:rPr>
+        <w:rFonts w:ascii="Wingdings" w:hAnsi="Wingdings" w:hint="default"/>
+        <w:sz w:val="20"/>
+      </w:rPr>
+    </w:lvl>
+    <w:lvl w:ilvl="4" w:tentative="1">
+      <w:start w:val="1"/>
+      <w:numFmt w:val="bullet"/>
+      <w:lvlText w:val=""/>
+      <w:lvlJc w:val="left"/>
+      <w:pPr>
+        <w:tabs>
+          <w:tab w:val="num" w:pos="3600"/>
+        </w:tabs>
+        <w:ind w:left="3600" w:hanging="360"/>
+      </w:pPr>
+      <w:rPr>
+        <w:rFonts w:ascii="Wingdings" w:hAnsi="Wingdings" w:hint="default"/>
+        <w:sz w:val="20"/>
+      </w:rPr>
+    </w:lvl>
+    <w:lvl w:ilvl="5" w:tentative="1">
+      <w:start w:val="1"/>
+      <w:numFmt w:val="bullet"/>
+      <w:lvlText w:val=""/>
+      <w:lvlJc w:val="left"/>
+      <w:pPr>
+        <w:tabs>
+          <w:tab w:val="num" w:pos="4320"/>
+        </w:tabs>
+        <w:ind w:left="4320" w:hanging="360"/>
+      </w:pPr>
+      <w:rPr>
+        <w:rFonts w:ascii="Wingdings" w:hAnsi="Wingdings" w:hint="default"/>
+        <w:sz w:val="20"/>
+      </w:rPr>
+    </w:lvl>
+    <w:lvl w:ilvl="6" w:tentative="1">
+      <w:start w:val="1"/>
+      <w:numFmt w:val="bullet"/>
+      <w:lvlText w:val=""/>
+      <w:lvlJc w:val="left"/>
+      <w:pPr>
+        <w:tabs>
+          <w:tab w:val="num" w:pos="5040"/>
+        </w:tabs>
+        <w:ind w:left="5040" w:hanging="360"/>
+      </w:pPr>
+      <w:rPr>
+        <w:rFonts w:ascii="Wingdings" w:hAnsi="Wingdings" w:hint="default"/>
+        <w:sz w:val="20"/>
+      </w:rPr>
+    </w:lvl>
+    <w:lvl w:ilvl="7" w:tentative="1">
+      <w:start w:val="1"/>
+      <w:numFmt w:val="bullet"/>
+      <w:lvlText w:val=""/>
+      <w:lvlJc w:val="left"/>
+      <w:pPr>
+        <w:tabs>
+          <w:tab w:val="num" w:pos="5760"/>
+        </w:tabs>
+        <w:ind w:left="5760" w:hanging="360"/>
+      </w:pPr>
+      <w:rPr>
+        <w:rFonts w:ascii="Wingdings" w:hAnsi="Wingdings" w:hint="default"/>
+        <w:sz w:val="20"/>
+      </w:rPr>
+    </w:lvl>
+    <w:lvl w:ilvl="8" w:tentative="1">
+      <w:start w:val="1"/>
+      <w:numFmt w:val="bullet"/>
+      <w:lvlText w:val=""/>
+      <w:lvlJc w:val="left"/>
+      <w:pPr>
+        <w:tabs>
+          <w:tab w:val="num" w:pos="6480"/>
+        </w:tabs>
+        <w:ind w:left="6480" w:hanging="360"/>
+      </w:pPr>
+      <w:rPr>
+        <w:rFonts w:ascii="Wingdings" w:hAnsi="Wingdings" w:hint="default"/>
+        <w:sz w:val="20"/>
+      </w:rPr>
+    </w:lvl>
+  </w:abstractNum>
+  <w:abstractNum w:abstractNumId="1">
     <w:nsid w:val="59FB2C70"/>
     <w:multiLevelType w:val="hybridMultilevel"/>
     <w:tmpl w:val="C4768278"/>
@@ -2257,7 +2558,7 @@
         <w:color w:val="E36C0A" w:themeColor="accent6" w:themeShade="BF"/>
       </w:rPr>
     </w:lvl>
-    <w:lvl w:ilvl="1" w:tplc="0C0A0019" w:tentative="1">
+    <w:lvl w:ilvl="1" w:tplc="0C0A0019">
       <w:start w:val="1"/>
       <w:numFmt w:val="lowerLetter"/>
       <w:lvlText w:val="%2."/>
@@ -2331,6 +2632,9 @@
     </w:lvl>
   </w:abstractNum>
   <w:num w:numId="1">
+    <w:abstractNumId w:val="1"/>
+  </w:num>
+  <w:num w:numId="2">
     <w:abstractNumId w:val="0"/>
   </w:num>
 </w:numbering>

</xml_diff>